<commit_message>
added image rather than icloud placeholder
</commit_message>
<xml_diff>
--- a/scratch/scratch-scroll.docx
+++ b/scratch/scratch-scroll.docx
@@ -524,14 +524,14 @@
           <w:sz w:val="40"/>
           <w:szCs w:val="40"/>
         </w:rPr>
-        <w:t>d</w:t>
-      </w:r>
-      <w:r>
-        <w:rPr>
-          <w:sz w:val="40"/>
-          <w:szCs w:val="40"/>
-        </w:rPr>
-        <w:t>ownload.</w:t>
+        <w:t>the image</w:t>
+      </w:r>
+      <w:r>
+        <w:rPr>
+          <w:sz w:val="40"/>
+          <w:szCs w:val="40"/>
+        </w:rPr>
+        <w:t>.</w:t>
       </w:r>
     </w:p>
     <w:p>

</xml_diff>